<commit_message>
PRAGMA38: Abstract Templates Updated
</commit_message>
<xml_diff>
--- a/images/pragma38/PRAGMA38 Student Presentation Abstract Template.docx
+++ b/images/pragma38/PRAGMA38 Student Presentation Abstract Template.docx
@@ -1,6 +1,6 @@
 
 <file path=word/document.xml><?xml version="1.0" encoding="utf-8"?>
-<w:document xmlns:wpc="http://schemas.microsoft.com/office/word/2010/wordprocessingCanvas" xmlns:cx="http://schemas.microsoft.com/office/drawing/2014/chartex" xmlns:cx1="http://schemas.microsoft.com/office/drawing/2015/9/8/chartex" xmlns:cx2="http://schemas.microsoft.com/office/drawing/2015/10/21/chartex" xmlns:cx3="http://schemas.microsoft.com/office/drawing/2016/5/9/chartex" xmlns:cx4="http://schemas.microsoft.com/office/drawing/2016/5/10/chartex" xmlns:cx5="http://schemas.microsoft.com/office/drawing/2016/5/11/chartex" xmlns:cx6="http://schemas.microsoft.com/office/drawing/2016/5/12/chartex" xmlns:cx7="http://schemas.microsoft.com/office/drawing/2016/5/13/chartex" xmlns:cx8="http://schemas.microsoft.com/office/drawing/2016/5/14/chartex" xmlns:mc="http://schemas.openxmlformats.org/markup-compatibility/2006" xmlns:aink="http://schemas.microsoft.com/office/drawing/2016/ink" xmlns:am3d="http://schemas.microsoft.com/office/drawing/2017/model3d" xmlns:o="urn:schemas-microsoft-com:office:office" xmlns:r="http://schemas.openxmlformats.org/officeDocument/2006/relationships" xmlns:m="http://schemas.openxmlformats.org/officeDocument/2006/math" xmlns:v="urn:schemas-microsoft-com:vml" xmlns:wp14="http://schemas.microsoft.com/office/word/2010/wordprocessingDrawing" xmlns:wp="http://schemas.openxmlformats.org/drawingml/2006/wordprocessingDrawing" xmlns:w10="urn:schemas-microsoft-com:office:word" xmlns:w="http://schemas.openxmlformats.org/wordprocessingml/2006/main" xmlns:w14="http://schemas.microsoft.com/office/word/2010/wordml" xmlns:w15="http://schemas.microsoft.com/office/word/2012/wordml" xmlns:w16cid="http://schemas.microsoft.com/office/word/2016/wordml/cid" xmlns:w16se="http://schemas.microsoft.com/office/word/2015/wordml/symex" xmlns:wpg="http://schemas.microsoft.com/office/word/2010/wordprocessingGroup" xmlns:wpi="http://schemas.microsoft.com/office/word/2010/wordprocessingInk" xmlns:wne="http://schemas.microsoft.com/office/word/2006/wordml" xmlns:wps="http://schemas.microsoft.com/office/word/2010/wordprocessingShape" mc:Ignorable="w14 w15 w16se w16cid wp14">
+<w:document xmlns:wpc="http://schemas.microsoft.com/office/word/2010/wordprocessingCanvas" xmlns:cx="http://schemas.microsoft.com/office/drawing/2014/chartex" xmlns:cx1="http://schemas.microsoft.com/office/drawing/2015/9/8/chartex" xmlns:mc="http://schemas.openxmlformats.org/markup-compatibility/2006" xmlns:o="urn:schemas-microsoft-com:office:office" xmlns:r="http://schemas.openxmlformats.org/officeDocument/2006/relationships" xmlns:m="http://schemas.openxmlformats.org/officeDocument/2006/math" xmlns:v="urn:schemas-microsoft-com:vml" xmlns:wp14="http://schemas.microsoft.com/office/word/2010/wordprocessingDrawing" xmlns:wp="http://schemas.openxmlformats.org/drawingml/2006/wordprocessingDrawing" xmlns:w10="urn:schemas-microsoft-com:office:word" xmlns:w="http://schemas.openxmlformats.org/wordprocessingml/2006/main" xmlns:w14="http://schemas.microsoft.com/office/word/2010/wordml" xmlns:w15="http://schemas.microsoft.com/office/word/2012/wordml" xmlns:w16se="http://schemas.microsoft.com/office/word/2015/wordml/symex" xmlns:wpg="http://schemas.microsoft.com/office/word/2010/wordprocessingGroup" xmlns:wpi="http://schemas.microsoft.com/office/word/2010/wordprocessingInk" xmlns:wne="http://schemas.microsoft.com/office/word/2006/wordml" xmlns:wps="http://schemas.microsoft.com/office/word/2010/wordprocessingShape" mc:Ignorable="w14 w15 w16se wp14">
   <w:body>
     <w:p>
       <w:pPr>
@@ -327,12 +327,14 @@
           <w:rFonts w:ascii="Times New Roman" w:hAnsi="Times New Roman" w:cs="Times New Roman"/>
         </w:rPr>
       </w:pPr>
-      <w:bookmarkStart w:id="0" w:name="_GoBack"/>
-      <w:bookmarkEnd w:id="0"/>
     </w:p>
     <w:sectPr>
-      <w:footerReference w:type="even" r:id="rId7"/>
-      <w:footerReference w:type="default" r:id="rId8"/>
+      <w:headerReference w:type="even" r:id="rId7"/>
+      <w:headerReference w:type="default" r:id="rId8"/>
+      <w:footerReference w:type="even" r:id="rId9"/>
+      <w:footerReference w:type="default" r:id="rId10"/>
+      <w:headerReference w:type="first" r:id="rId11"/>
+      <w:footerReference w:type="first" r:id="rId12"/>
       <w:pgSz w:w="12240" w:h="15840"/>
       <w:pgMar w:top="1440" w:right="1800" w:bottom="1440" w:left="1800" w:header="720" w:footer="720" w:gutter="0"/>
       <w:cols w:space="720"/>
@@ -343,7 +345,7 @@
 </file>
 
 <file path=word/endnotes.xml><?xml version="1.0" encoding="utf-8"?>
-<w:endnotes xmlns:wpc="http://schemas.microsoft.com/office/word/2010/wordprocessingCanvas" xmlns:cx="http://schemas.microsoft.com/office/drawing/2014/chartex" xmlns:cx1="http://schemas.microsoft.com/office/drawing/2015/9/8/chartex" xmlns:cx2="http://schemas.microsoft.com/office/drawing/2015/10/21/chartex" xmlns:cx3="http://schemas.microsoft.com/office/drawing/2016/5/9/chartex" xmlns:cx4="http://schemas.microsoft.com/office/drawing/2016/5/10/chartex" xmlns:cx5="http://schemas.microsoft.com/office/drawing/2016/5/11/chartex" xmlns:cx6="http://schemas.microsoft.com/office/drawing/2016/5/12/chartex" xmlns:cx7="http://schemas.microsoft.com/office/drawing/2016/5/13/chartex" xmlns:cx8="http://schemas.microsoft.com/office/drawing/2016/5/14/chartex" xmlns:mc="http://schemas.openxmlformats.org/markup-compatibility/2006" xmlns:aink="http://schemas.microsoft.com/office/drawing/2016/ink" xmlns:am3d="http://schemas.microsoft.com/office/drawing/2017/model3d" xmlns:o="urn:schemas-microsoft-com:office:office" xmlns:r="http://schemas.openxmlformats.org/officeDocument/2006/relationships" xmlns:m="http://schemas.openxmlformats.org/officeDocument/2006/math" xmlns:v="urn:schemas-microsoft-com:vml" xmlns:wp14="http://schemas.microsoft.com/office/word/2010/wordprocessingDrawing" xmlns:wp="http://schemas.openxmlformats.org/drawingml/2006/wordprocessingDrawing" xmlns:w10="urn:schemas-microsoft-com:office:word" xmlns:w="http://schemas.openxmlformats.org/wordprocessingml/2006/main" xmlns:w14="http://schemas.microsoft.com/office/word/2010/wordml" xmlns:w15="http://schemas.microsoft.com/office/word/2012/wordml" xmlns:w16cid="http://schemas.microsoft.com/office/word/2016/wordml/cid" xmlns:w16se="http://schemas.microsoft.com/office/word/2015/wordml/symex" xmlns:wpg="http://schemas.microsoft.com/office/word/2010/wordprocessingGroup" xmlns:wpi="http://schemas.microsoft.com/office/word/2010/wordprocessingInk" xmlns:wne="http://schemas.microsoft.com/office/word/2006/wordml" xmlns:wps="http://schemas.microsoft.com/office/word/2010/wordprocessingShape" mc:Ignorable="w14 w15 w16se w16cid wp14">
+<w:endnotes xmlns:wpc="http://schemas.microsoft.com/office/word/2010/wordprocessingCanvas" xmlns:cx="http://schemas.microsoft.com/office/drawing/2014/chartex" xmlns:cx1="http://schemas.microsoft.com/office/drawing/2015/9/8/chartex" xmlns:mc="http://schemas.openxmlformats.org/markup-compatibility/2006" xmlns:o="urn:schemas-microsoft-com:office:office" xmlns:r="http://schemas.openxmlformats.org/officeDocument/2006/relationships" xmlns:m="http://schemas.openxmlformats.org/officeDocument/2006/math" xmlns:v="urn:schemas-microsoft-com:vml" xmlns:wp14="http://schemas.microsoft.com/office/word/2010/wordprocessingDrawing" xmlns:wp="http://schemas.openxmlformats.org/drawingml/2006/wordprocessingDrawing" xmlns:w10="urn:schemas-microsoft-com:office:word" xmlns:w="http://schemas.openxmlformats.org/wordprocessingml/2006/main" xmlns:w14="http://schemas.microsoft.com/office/word/2010/wordml" xmlns:w15="http://schemas.microsoft.com/office/word/2012/wordml" xmlns:w16se="http://schemas.microsoft.com/office/word/2015/wordml/symex" xmlns:wpg="http://schemas.microsoft.com/office/word/2010/wordprocessingGroup" xmlns:wpi="http://schemas.microsoft.com/office/word/2010/wordprocessingInk" xmlns:wne="http://schemas.microsoft.com/office/word/2006/wordml" xmlns:wps="http://schemas.microsoft.com/office/word/2010/wordprocessingShape" mc:Ignorable="w14 w15 w16se wp14">
   <w:endnote w:type="separator" w:id="-1">
     <w:p>
       <w:r>
@@ -362,7 +364,7 @@
 </file>
 
 <file path=word/footer1.xml><?xml version="1.0" encoding="utf-8"?>
-<w:ftr xmlns:wpc="http://schemas.microsoft.com/office/word/2010/wordprocessingCanvas" xmlns:cx="http://schemas.microsoft.com/office/drawing/2014/chartex" xmlns:cx1="http://schemas.microsoft.com/office/drawing/2015/9/8/chartex" xmlns:cx2="http://schemas.microsoft.com/office/drawing/2015/10/21/chartex" xmlns:cx3="http://schemas.microsoft.com/office/drawing/2016/5/9/chartex" xmlns:cx4="http://schemas.microsoft.com/office/drawing/2016/5/10/chartex" xmlns:cx5="http://schemas.microsoft.com/office/drawing/2016/5/11/chartex" xmlns:cx6="http://schemas.microsoft.com/office/drawing/2016/5/12/chartex" xmlns:cx7="http://schemas.microsoft.com/office/drawing/2016/5/13/chartex" xmlns:cx8="http://schemas.microsoft.com/office/drawing/2016/5/14/chartex" xmlns:mc="http://schemas.openxmlformats.org/markup-compatibility/2006" xmlns:aink="http://schemas.microsoft.com/office/drawing/2016/ink" xmlns:am3d="http://schemas.microsoft.com/office/drawing/2017/model3d" xmlns:o="urn:schemas-microsoft-com:office:office" xmlns:r="http://schemas.openxmlformats.org/officeDocument/2006/relationships" xmlns:m="http://schemas.openxmlformats.org/officeDocument/2006/math" xmlns:v="urn:schemas-microsoft-com:vml" xmlns:wp14="http://schemas.microsoft.com/office/word/2010/wordprocessingDrawing" xmlns:wp="http://schemas.openxmlformats.org/drawingml/2006/wordprocessingDrawing" xmlns:w10="urn:schemas-microsoft-com:office:word" xmlns:w="http://schemas.openxmlformats.org/wordprocessingml/2006/main" xmlns:w14="http://schemas.microsoft.com/office/word/2010/wordml" xmlns:w15="http://schemas.microsoft.com/office/word/2012/wordml" xmlns:w16cid="http://schemas.microsoft.com/office/word/2016/wordml/cid" xmlns:w16se="http://schemas.microsoft.com/office/word/2015/wordml/symex" xmlns:wpg="http://schemas.microsoft.com/office/word/2010/wordprocessingGroup" xmlns:wpi="http://schemas.microsoft.com/office/word/2010/wordprocessingInk" xmlns:wne="http://schemas.microsoft.com/office/word/2006/wordml" xmlns:wps="http://schemas.microsoft.com/office/word/2010/wordprocessingShape" mc:Ignorable="w14 w15 w16se w16cid wp14">
+<w:ftr xmlns:wpc="http://schemas.microsoft.com/office/word/2010/wordprocessingCanvas" xmlns:cx="http://schemas.microsoft.com/office/drawing/2014/chartex" xmlns:cx1="http://schemas.microsoft.com/office/drawing/2015/9/8/chartex" xmlns:mc="http://schemas.openxmlformats.org/markup-compatibility/2006" xmlns:o="urn:schemas-microsoft-com:office:office" xmlns:r="http://schemas.openxmlformats.org/officeDocument/2006/relationships" xmlns:m="http://schemas.openxmlformats.org/officeDocument/2006/math" xmlns:v="urn:schemas-microsoft-com:vml" xmlns:wp14="http://schemas.microsoft.com/office/word/2010/wordprocessingDrawing" xmlns:wp="http://schemas.openxmlformats.org/drawingml/2006/wordprocessingDrawing" xmlns:w10="urn:schemas-microsoft-com:office:word" xmlns:w="http://schemas.openxmlformats.org/wordprocessingml/2006/main" xmlns:w14="http://schemas.microsoft.com/office/word/2010/wordml" xmlns:w15="http://schemas.microsoft.com/office/word/2012/wordml" xmlns:w16se="http://schemas.microsoft.com/office/word/2015/wordml/symex" xmlns:wpg="http://schemas.microsoft.com/office/word/2010/wordprocessingGroup" xmlns:wpi="http://schemas.microsoft.com/office/word/2010/wordprocessingInk" xmlns:wne="http://schemas.microsoft.com/office/word/2006/wordml" xmlns:wps="http://schemas.microsoft.com/office/word/2010/wordprocessingShape" mc:Ignorable="w14 w15 w16se wp14">
   <w:p>
     <w:pPr>
       <w:pStyle w:val="Footer"/>
@@ -417,7 +419,7 @@
 </file>
 
 <file path=word/footer2.xml><?xml version="1.0" encoding="utf-8"?>
-<w:ftr xmlns:wpc="http://schemas.microsoft.com/office/word/2010/wordprocessingCanvas" xmlns:cx="http://schemas.microsoft.com/office/drawing/2014/chartex" xmlns:cx1="http://schemas.microsoft.com/office/drawing/2015/9/8/chartex" xmlns:cx2="http://schemas.microsoft.com/office/drawing/2015/10/21/chartex" xmlns:cx3="http://schemas.microsoft.com/office/drawing/2016/5/9/chartex" xmlns:cx4="http://schemas.microsoft.com/office/drawing/2016/5/10/chartex" xmlns:cx5="http://schemas.microsoft.com/office/drawing/2016/5/11/chartex" xmlns:cx6="http://schemas.microsoft.com/office/drawing/2016/5/12/chartex" xmlns:cx7="http://schemas.microsoft.com/office/drawing/2016/5/13/chartex" xmlns:cx8="http://schemas.microsoft.com/office/drawing/2016/5/14/chartex" xmlns:mc="http://schemas.openxmlformats.org/markup-compatibility/2006" xmlns:aink="http://schemas.microsoft.com/office/drawing/2016/ink" xmlns:am3d="http://schemas.microsoft.com/office/drawing/2017/model3d" xmlns:o="urn:schemas-microsoft-com:office:office" xmlns:r="http://schemas.openxmlformats.org/officeDocument/2006/relationships" xmlns:m="http://schemas.openxmlformats.org/officeDocument/2006/math" xmlns:v="urn:schemas-microsoft-com:vml" xmlns:wp14="http://schemas.microsoft.com/office/word/2010/wordprocessingDrawing" xmlns:wp="http://schemas.openxmlformats.org/drawingml/2006/wordprocessingDrawing" xmlns:w10="urn:schemas-microsoft-com:office:word" xmlns:w="http://schemas.openxmlformats.org/wordprocessingml/2006/main" xmlns:w14="http://schemas.microsoft.com/office/word/2010/wordml" xmlns:w15="http://schemas.microsoft.com/office/word/2012/wordml" xmlns:w16cid="http://schemas.microsoft.com/office/word/2016/wordml/cid" xmlns:w16se="http://schemas.microsoft.com/office/word/2015/wordml/symex" xmlns:wpg="http://schemas.microsoft.com/office/word/2010/wordprocessingGroup" xmlns:wpi="http://schemas.microsoft.com/office/word/2010/wordprocessingInk" xmlns:wne="http://schemas.microsoft.com/office/word/2006/wordml" xmlns:wps="http://schemas.microsoft.com/office/word/2010/wordprocessingShape" mc:Ignorable="w14 w15 w16se w16cid wp14">
+<w:ftr xmlns:wpc="http://schemas.microsoft.com/office/word/2010/wordprocessingCanvas" xmlns:cx="http://schemas.microsoft.com/office/drawing/2014/chartex" xmlns:cx1="http://schemas.microsoft.com/office/drawing/2015/9/8/chartex" xmlns:mc="http://schemas.openxmlformats.org/markup-compatibility/2006" xmlns:o="urn:schemas-microsoft-com:office:office" xmlns:r="http://schemas.openxmlformats.org/officeDocument/2006/relationships" xmlns:m="http://schemas.openxmlformats.org/officeDocument/2006/math" xmlns:v="urn:schemas-microsoft-com:vml" xmlns:wp14="http://schemas.microsoft.com/office/word/2010/wordprocessingDrawing" xmlns:wp="http://schemas.openxmlformats.org/drawingml/2006/wordprocessingDrawing" xmlns:w10="urn:schemas-microsoft-com:office:word" xmlns:w="http://schemas.openxmlformats.org/wordprocessingml/2006/main" xmlns:w14="http://schemas.microsoft.com/office/word/2010/wordml" xmlns:w15="http://schemas.microsoft.com/office/word/2012/wordml" xmlns:w16se="http://schemas.microsoft.com/office/word/2015/wordml/symex" xmlns:wpg="http://schemas.microsoft.com/office/word/2010/wordprocessingGroup" xmlns:wpi="http://schemas.microsoft.com/office/word/2010/wordprocessingInk" xmlns:wne="http://schemas.microsoft.com/office/word/2006/wordml" xmlns:wps="http://schemas.microsoft.com/office/word/2010/wordprocessingShape" mc:Ignorable="w14 w15 w16se wp14">
   <w:p>
     <w:pPr>
       <w:rPr>
@@ -481,7 +483,7 @@
         <w:i/>
         <w:sz w:val="20"/>
       </w:rPr>
-      <w:t>7</w:t>
+      <w:t>8</w:t>
     </w:r>
     <w:r>
       <w:rPr>
@@ -502,8 +504,18 @@
         <w:i/>
         <w:sz w:val="20"/>
       </w:rPr>
-      <w:t>San Diego, USA</w:t>
-    </w:r>
+      <w:t xml:space="preserve">Hong Kong, </w:t>
+    </w:r>
+    <w:r>
+      <w:rPr>
+        <w:rFonts w:ascii="Times New Roman" w:hAnsi="Times New Roman" w:cs="Times New Roman"/>
+        <w:i/>
+        <w:sz w:val="20"/>
+      </w:rPr>
+      <w:t>China</w:t>
+    </w:r>
+    <w:bookmarkStart w:id="0" w:name="_GoBack"/>
+    <w:bookmarkEnd w:id="0"/>
     <w:r>
       <w:rPr>
         <w:rFonts w:ascii="Times New Roman" w:hAnsi="Times New Roman" w:cs="Times New Roman"/>
@@ -526,14 +538,32 @@
         <w:i/>
         <w:sz w:val="20"/>
       </w:rPr>
-      <w:t>Sep.11-Sep.14, 2019</w:t>
-    </w:r>
+      <w:t>Mar.11-Mar</w:t>
+    </w:r>
+    <w:r>
+      <w:rPr>
+        <w:rFonts w:ascii="Times New Roman" w:hAnsi="Times New Roman" w:cs="Times New Roman"/>
+        <w:i/>
+        <w:sz w:val="20"/>
+      </w:rPr>
+      <w:t>.14, 2019</w:t>
+    </w:r>
+  </w:p>
+</w:ftr>
+</file>
+
+<file path=word/footer3.xml><?xml version="1.0" encoding="utf-8"?>
+<w:ftr xmlns:wpc="http://schemas.microsoft.com/office/word/2010/wordprocessingCanvas" xmlns:cx="http://schemas.microsoft.com/office/drawing/2014/chartex" xmlns:cx1="http://schemas.microsoft.com/office/drawing/2015/9/8/chartex" xmlns:mc="http://schemas.openxmlformats.org/markup-compatibility/2006" xmlns:o="urn:schemas-microsoft-com:office:office" xmlns:r="http://schemas.openxmlformats.org/officeDocument/2006/relationships" xmlns:m="http://schemas.openxmlformats.org/officeDocument/2006/math" xmlns:v="urn:schemas-microsoft-com:vml" xmlns:wp14="http://schemas.microsoft.com/office/word/2010/wordprocessingDrawing" xmlns:wp="http://schemas.openxmlformats.org/drawingml/2006/wordprocessingDrawing" xmlns:w10="urn:schemas-microsoft-com:office:word" xmlns:w="http://schemas.openxmlformats.org/wordprocessingml/2006/main" xmlns:w14="http://schemas.microsoft.com/office/word/2010/wordml" xmlns:w15="http://schemas.microsoft.com/office/word/2012/wordml" xmlns:w16se="http://schemas.microsoft.com/office/word/2015/wordml/symex" xmlns:wpg="http://schemas.microsoft.com/office/word/2010/wordprocessingGroup" xmlns:wpi="http://schemas.microsoft.com/office/word/2010/wordprocessingInk" xmlns:wne="http://schemas.microsoft.com/office/word/2006/wordml" xmlns:wps="http://schemas.microsoft.com/office/word/2010/wordprocessingShape" mc:Ignorable="w14 w15 w16se wp14">
+  <w:p>
+    <w:pPr>
+      <w:pStyle w:val="Footer"/>
+    </w:pPr>
   </w:p>
 </w:ftr>
 </file>
 
 <file path=word/footnotes.xml><?xml version="1.0" encoding="utf-8"?>
-<w:footnotes xmlns:wpc="http://schemas.microsoft.com/office/word/2010/wordprocessingCanvas" xmlns:cx="http://schemas.microsoft.com/office/drawing/2014/chartex" xmlns:cx1="http://schemas.microsoft.com/office/drawing/2015/9/8/chartex" xmlns:cx2="http://schemas.microsoft.com/office/drawing/2015/10/21/chartex" xmlns:cx3="http://schemas.microsoft.com/office/drawing/2016/5/9/chartex" xmlns:cx4="http://schemas.microsoft.com/office/drawing/2016/5/10/chartex" xmlns:cx5="http://schemas.microsoft.com/office/drawing/2016/5/11/chartex" xmlns:cx6="http://schemas.microsoft.com/office/drawing/2016/5/12/chartex" xmlns:cx7="http://schemas.microsoft.com/office/drawing/2016/5/13/chartex" xmlns:cx8="http://schemas.microsoft.com/office/drawing/2016/5/14/chartex" xmlns:mc="http://schemas.openxmlformats.org/markup-compatibility/2006" xmlns:aink="http://schemas.microsoft.com/office/drawing/2016/ink" xmlns:am3d="http://schemas.microsoft.com/office/drawing/2017/model3d" xmlns:o="urn:schemas-microsoft-com:office:office" xmlns:r="http://schemas.openxmlformats.org/officeDocument/2006/relationships" xmlns:m="http://schemas.openxmlformats.org/officeDocument/2006/math" xmlns:v="urn:schemas-microsoft-com:vml" xmlns:wp14="http://schemas.microsoft.com/office/word/2010/wordprocessingDrawing" xmlns:wp="http://schemas.openxmlformats.org/drawingml/2006/wordprocessingDrawing" xmlns:w10="urn:schemas-microsoft-com:office:word" xmlns:w="http://schemas.openxmlformats.org/wordprocessingml/2006/main" xmlns:w14="http://schemas.microsoft.com/office/word/2010/wordml" xmlns:w15="http://schemas.microsoft.com/office/word/2012/wordml" xmlns:w16cid="http://schemas.microsoft.com/office/word/2016/wordml/cid" xmlns:w16se="http://schemas.microsoft.com/office/word/2015/wordml/symex" xmlns:wpg="http://schemas.microsoft.com/office/word/2010/wordprocessingGroup" xmlns:wpi="http://schemas.microsoft.com/office/word/2010/wordprocessingInk" xmlns:wne="http://schemas.microsoft.com/office/word/2006/wordml" xmlns:wps="http://schemas.microsoft.com/office/word/2010/wordprocessingShape" mc:Ignorable="w14 w15 w16se w16cid wp14">
+<w:footnotes xmlns:wpc="http://schemas.microsoft.com/office/word/2010/wordprocessingCanvas" xmlns:cx="http://schemas.microsoft.com/office/drawing/2014/chartex" xmlns:cx1="http://schemas.microsoft.com/office/drawing/2015/9/8/chartex" xmlns:mc="http://schemas.openxmlformats.org/markup-compatibility/2006" xmlns:o="urn:schemas-microsoft-com:office:office" xmlns:r="http://schemas.openxmlformats.org/officeDocument/2006/relationships" xmlns:m="http://schemas.openxmlformats.org/officeDocument/2006/math" xmlns:v="urn:schemas-microsoft-com:vml" xmlns:wp14="http://schemas.microsoft.com/office/word/2010/wordprocessingDrawing" xmlns:wp="http://schemas.openxmlformats.org/drawingml/2006/wordprocessingDrawing" xmlns:w10="urn:schemas-microsoft-com:office:word" xmlns:w="http://schemas.openxmlformats.org/wordprocessingml/2006/main" xmlns:w14="http://schemas.microsoft.com/office/word/2010/wordml" xmlns:w15="http://schemas.microsoft.com/office/word/2012/wordml" xmlns:w16se="http://schemas.microsoft.com/office/word/2015/wordml/symex" xmlns:wpg="http://schemas.microsoft.com/office/word/2010/wordprocessingGroup" xmlns:wpi="http://schemas.microsoft.com/office/word/2010/wordprocessingInk" xmlns:wne="http://schemas.microsoft.com/office/word/2006/wordml" xmlns:wps="http://schemas.microsoft.com/office/word/2010/wordprocessingShape" mc:Ignorable="w14 w15 w16se wp14">
   <w:footnote w:type="separator" w:id="-1">
     <w:p>
       <w:r>
@@ -551,8 +581,38 @@
 </w:footnotes>
 </file>
 
+<file path=word/header1.xml><?xml version="1.0" encoding="utf-8"?>
+<w:hdr xmlns:wpc="http://schemas.microsoft.com/office/word/2010/wordprocessingCanvas" xmlns:cx="http://schemas.microsoft.com/office/drawing/2014/chartex" xmlns:cx1="http://schemas.microsoft.com/office/drawing/2015/9/8/chartex" xmlns:mc="http://schemas.openxmlformats.org/markup-compatibility/2006" xmlns:o="urn:schemas-microsoft-com:office:office" xmlns:r="http://schemas.openxmlformats.org/officeDocument/2006/relationships" xmlns:m="http://schemas.openxmlformats.org/officeDocument/2006/math" xmlns:v="urn:schemas-microsoft-com:vml" xmlns:wp14="http://schemas.microsoft.com/office/word/2010/wordprocessingDrawing" xmlns:wp="http://schemas.openxmlformats.org/drawingml/2006/wordprocessingDrawing" xmlns:w10="urn:schemas-microsoft-com:office:word" xmlns:w="http://schemas.openxmlformats.org/wordprocessingml/2006/main" xmlns:w14="http://schemas.microsoft.com/office/word/2010/wordml" xmlns:w15="http://schemas.microsoft.com/office/word/2012/wordml" xmlns:w16se="http://schemas.microsoft.com/office/word/2015/wordml/symex" xmlns:wpg="http://schemas.microsoft.com/office/word/2010/wordprocessingGroup" xmlns:wpi="http://schemas.microsoft.com/office/word/2010/wordprocessingInk" xmlns:wne="http://schemas.microsoft.com/office/word/2006/wordml" xmlns:wps="http://schemas.microsoft.com/office/word/2010/wordprocessingShape" mc:Ignorable="w14 w15 w16se wp14">
+  <w:p>
+    <w:pPr>
+      <w:pStyle w:val="Header"/>
+    </w:pPr>
+  </w:p>
+</w:hdr>
+</file>
+
+<file path=word/header2.xml><?xml version="1.0" encoding="utf-8"?>
+<w:hdr xmlns:wpc="http://schemas.microsoft.com/office/word/2010/wordprocessingCanvas" xmlns:cx="http://schemas.microsoft.com/office/drawing/2014/chartex" xmlns:cx1="http://schemas.microsoft.com/office/drawing/2015/9/8/chartex" xmlns:mc="http://schemas.openxmlformats.org/markup-compatibility/2006" xmlns:o="urn:schemas-microsoft-com:office:office" xmlns:r="http://schemas.openxmlformats.org/officeDocument/2006/relationships" xmlns:m="http://schemas.openxmlformats.org/officeDocument/2006/math" xmlns:v="urn:schemas-microsoft-com:vml" xmlns:wp14="http://schemas.microsoft.com/office/word/2010/wordprocessingDrawing" xmlns:wp="http://schemas.openxmlformats.org/drawingml/2006/wordprocessingDrawing" xmlns:w10="urn:schemas-microsoft-com:office:word" xmlns:w="http://schemas.openxmlformats.org/wordprocessingml/2006/main" xmlns:w14="http://schemas.microsoft.com/office/word/2010/wordml" xmlns:w15="http://schemas.microsoft.com/office/word/2012/wordml" xmlns:w16se="http://schemas.microsoft.com/office/word/2015/wordml/symex" xmlns:wpg="http://schemas.microsoft.com/office/word/2010/wordprocessingGroup" xmlns:wpi="http://schemas.microsoft.com/office/word/2010/wordprocessingInk" xmlns:wne="http://schemas.microsoft.com/office/word/2006/wordml" xmlns:wps="http://schemas.microsoft.com/office/word/2010/wordprocessingShape" mc:Ignorable="w14 w15 w16se wp14">
+  <w:p>
+    <w:pPr>
+      <w:pStyle w:val="Header"/>
+    </w:pPr>
+  </w:p>
+</w:hdr>
+</file>
+
+<file path=word/header3.xml><?xml version="1.0" encoding="utf-8"?>
+<w:hdr xmlns:wpc="http://schemas.microsoft.com/office/word/2010/wordprocessingCanvas" xmlns:cx="http://schemas.microsoft.com/office/drawing/2014/chartex" xmlns:cx1="http://schemas.microsoft.com/office/drawing/2015/9/8/chartex" xmlns:mc="http://schemas.openxmlformats.org/markup-compatibility/2006" xmlns:o="urn:schemas-microsoft-com:office:office" xmlns:r="http://schemas.openxmlformats.org/officeDocument/2006/relationships" xmlns:m="http://schemas.openxmlformats.org/officeDocument/2006/math" xmlns:v="urn:schemas-microsoft-com:vml" xmlns:wp14="http://schemas.microsoft.com/office/word/2010/wordprocessingDrawing" xmlns:wp="http://schemas.openxmlformats.org/drawingml/2006/wordprocessingDrawing" xmlns:w10="urn:schemas-microsoft-com:office:word" xmlns:w="http://schemas.openxmlformats.org/wordprocessingml/2006/main" xmlns:w14="http://schemas.microsoft.com/office/word/2010/wordml" xmlns:w15="http://schemas.microsoft.com/office/word/2012/wordml" xmlns:w16se="http://schemas.microsoft.com/office/word/2015/wordml/symex" xmlns:wpg="http://schemas.microsoft.com/office/word/2010/wordprocessingGroup" xmlns:wpi="http://schemas.microsoft.com/office/word/2010/wordprocessingInk" xmlns:wne="http://schemas.microsoft.com/office/word/2006/wordml" xmlns:wps="http://schemas.microsoft.com/office/word/2010/wordprocessingShape" mc:Ignorable="w14 w15 w16se wp14">
+  <w:p>
+    <w:pPr>
+      <w:pStyle w:val="Header"/>
+    </w:pPr>
+  </w:p>
+</w:hdr>
+</file>
+
 <file path=word/styles.xml><?xml version="1.0" encoding="utf-8"?>
-<w:styles xmlns:mc="http://schemas.openxmlformats.org/markup-compatibility/2006" xmlns:r="http://schemas.openxmlformats.org/officeDocument/2006/relationships" xmlns:w="http://schemas.openxmlformats.org/wordprocessingml/2006/main" xmlns:w14="http://schemas.microsoft.com/office/word/2010/wordml" xmlns:w15="http://schemas.microsoft.com/office/word/2012/wordml" xmlns:w16cid="http://schemas.microsoft.com/office/word/2016/wordml/cid" xmlns:w16se="http://schemas.microsoft.com/office/word/2015/wordml/symex" mc:Ignorable="w14 w15 w16se w16cid">
+<w:styles xmlns:mc="http://schemas.openxmlformats.org/markup-compatibility/2006" xmlns:r="http://schemas.openxmlformats.org/officeDocument/2006/relationships" xmlns:w="http://schemas.openxmlformats.org/wordprocessingml/2006/main" xmlns:w14="http://schemas.microsoft.com/office/word/2010/wordml" xmlns:w15="http://schemas.microsoft.com/office/word/2012/wordml" xmlns:w16se="http://schemas.microsoft.com/office/word/2015/wordml/symex" mc:Ignorable="w14 w15 w16se">
   <w:docDefaults>
     <w:rPrDefault>
       <w:rPr>
@@ -564,7 +624,7 @@
     </w:rPrDefault>
     <w:pPrDefault/>
   </w:docDefaults>
-  <w:latentStyles w:defLockedState="0" w:defUIPriority="99" w:defSemiHidden="0" w:defUnhideWhenUsed="0" w:defQFormat="0" w:count="376">
+  <w:latentStyles w:defLockedState="0" w:defUIPriority="99" w:defSemiHidden="0" w:defUnhideWhenUsed="0" w:defQFormat="0" w:count="371">
     <w:lsdException w:name="Normal" w:uiPriority="0" w:qFormat="1"/>
     <w:lsdException w:name="heading 1" w:uiPriority="9" w:qFormat="1"/>
     <w:lsdException w:name="heading 2" w:semiHidden="1" w:uiPriority="9" w:unhideWhenUsed="1" w:qFormat="1"/>
@@ -670,6 +730,7 @@
     <w:lsdException w:name="HTML Sample" w:semiHidden="1" w:unhideWhenUsed="1"/>
     <w:lsdException w:name="HTML Typewriter" w:semiHidden="1" w:unhideWhenUsed="1"/>
     <w:lsdException w:name="HTML Variable" w:semiHidden="1" w:unhideWhenUsed="1"/>
+    <w:lsdException w:name="Normal Table" w:semiHidden="1" w:unhideWhenUsed="1"/>
     <w:lsdException w:name="annotation subject" w:semiHidden="1" w:unhideWhenUsed="1"/>
     <w:lsdException w:name="No List" w:semiHidden="1" w:unhideWhenUsed="1"/>
     <w:lsdException w:name="Outline List 1" w:semiHidden="1" w:unhideWhenUsed="1"/>
@@ -716,8 +777,10 @@
     <w:lsdException w:name="Table Subtle 2" w:semiHidden="1" w:unhideWhenUsed="1"/>
     <w:lsdException w:name="Table Web 1" w:semiHidden="1" w:unhideWhenUsed="1"/>
     <w:lsdException w:name="Table Web 2" w:semiHidden="1" w:unhideWhenUsed="1"/>
+    <w:lsdException w:name="Table Web 3" w:semiHidden="1" w:unhideWhenUsed="1"/>
     <w:lsdException w:name="Balloon Text" w:semiHidden="1" w:unhideWhenUsed="1"/>
     <w:lsdException w:name="Table Grid" w:uiPriority="59"/>
+    <w:lsdException w:name="Table Theme" w:semiHidden="1" w:unhideWhenUsed="1"/>
     <w:lsdException w:name="Placeholder Text" w:semiHidden="1"/>
     <w:lsdException w:name="No Spacing" w:uiPriority="1" w:qFormat="1"/>
     <w:lsdException w:name="Light Shading" w:uiPriority="60"/>
@@ -924,11 +987,6 @@
     <w:lsdException w:name="List Table 5 Dark Accent 6" w:uiPriority="50"/>
     <w:lsdException w:name="List Table 6 Colorful Accent 6" w:uiPriority="51"/>
     <w:lsdException w:name="List Table 7 Colorful Accent 6" w:uiPriority="52"/>
-    <w:lsdException w:name="Mention" w:semiHidden="1" w:unhideWhenUsed="1"/>
-    <w:lsdException w:name="Smart Hyperlink" w:semiHidden="1" w:unhideWhenUsed="1"/>
-    <w:lsdException w:name="Hashtag" w:semiHidden="1" w:unhideWhenUsed="1"/>
-    <w:lsdException w:name="Unresolved Mention" w:semiHidden="1" w:unhideWhenUsed="1"/>
-    <w:lsdException w:name="Smart Link" w:semiHidden="1" w:unhideWhenUsed="1"/>
   </w:latentStyles>
   <w:style w:type="paragraph" w:default="1" w:styleId="Normal">
     <w:name w:val="Normal"/>
@@ -1331,7 +1389,7 @@
 </file>
 
 <file path=customXml/itemProps1.xml><?xml version="1.0" encoding="utf-8"?>
-<ds:datastoreItem xmlns:ds="http://schemas.openxmlformats.org/officeDocument/2006/customXml" ds:itemID="{78113736-9509-9641-8ED6-6B1D4C237B34}">
+<ds:datastoreItem xmlns:ds="http://schemas.openxmlformats.org/officeDocument/2006/customXml" ds:itemID="{7D3B3FC2-B03F-41EF-BA5E-DED2F57761B9}">
   <ds:schemaRefs>
     <ds:schemaRef ds:uri="http://schemas.openxmlformats.org/officeDocument/2006/bibliography"/>
   </ds:schemaRefs>

</xml_diff>

<commit_message>
PRAGMA38: Updating abstract template and adding proceeding submission information.
</commit_message>
<xml_diff>
--- a/images/pragma38/PRAGMA38 Student Presentation Abstract Template.docx
+++ b/images/pragma38/PRAGMA38 Student Presentation Abstract Template.docx
@@ -1,6 +1,6 @@
 
 <file path=word/document.xml><?xml version="1.0" encoding="utf-8"?>
-<w:document xmlns:wpc="http://schemas.microsoft.com/office/word/2010/wordprocessingCanvas" xmlns:cx="http://schemas.microsoft.com/office/drawing/2014/chartex" xmlns:cx1="http://schemas.microsoft.com/office/drawing/2015/9/8/chartex" xmlns:mc="http://schemas.openxmlformats.org/markup-compatibility/2006" xmlns:o="urn:schemas-microsoft-com:office:office" xmlns:r="http://schemas.openxmlformats.org/officeDocument/2006/relationships" xmlns:m="http://schemas.openxmlformats.org/officeDocument/2006/math" xmlns:v="urn:schemas-microsoft-com:vml" xmlns:wp14="http://schemas.microsoft.com/office/word/2010/wordprocessingDrawing" xmlns:wp="http://schemas.openxmlformats.org/drawingml/2006/wordprocessingDrawing" xmlns:w10="urn:schemas-microsoft-com:office:word" xmlns:w="http://schemas.openxmlformats.org/wordprocessingml/2006/main" xmlns:w14="http://schemas.microsoft.com/office/word/2010/wordml" xmlns:w15="http://schemas.microsoft.com/office/word/2012/wordml" xmlns:w16se="http://schemas.microsoft.com/office/word/2015/wordml/symex" xmlns:wpg="http://schemas.microsoft.com/office/word/2010/wordprocessingGroup" xmlns:wpi="http://schemas.microsoft.com/office/word/2010/wordprocessingInk" xmlns:wne="http://schemas.microsoft.com/office/word/2006/wordml" xmlns:wps="http://schemas.microsoft.com/office/word/2010/wordprocessingShape" mc:Ignorable="w14 w15 w16se wp14">
+<w:document xmlns:wpc="http://schemas.microsoft.com/office/word/2010/wordprocessingCanvas" xmlns:cx="http://schemas.microsoft.com/office/drawing/2014/chartex" xmlns:cx1="http://schemas.microsoft.com/office/drawing/2015/9/8/chartex" xmlns:cx2="http://schemas.microsoft.com/office/drawing/2015/10/21/chartex" xmlns:cx3="http://schemas.microsoft.com/office/drawing/2016/5/9/chartex" xmlns:cx4="http://schemas.microsoft.com/office/drawing/2016/5/10/chartex" xmlns:cx5="http://schemas.microsoft.com/office/drawing/2016/5/11/chartex" xmlns:cx6="http://schemas.microsoft.com/office/drawing/2016/5/12/chartex" xmlns:cx7="http://schemas.microsoft.com/office/drawing/2016/5/13/chartex" xmlns:cx8="http://schemas.microsoft.com/office/drawing/2016/5/14/chartex" xmlns:mc="http://schemas.openxmlformats.org/markup-compatibility/2006" xmlns:aink="http://schemas.microsoft.com/office/drawing/2016/ink" xmlns:am3d="http://schemas.microsoft.com/office/drawing/2017/model3d" xmlns:o="urn:schemas-microsoft-com:office:office" xmlns:r="http://schemas.openxmlformats.org/officeDocument/2006/relationships" xmlns:m="http://schemas.openxmlformats.org/officeDocument/2006/math" xmlns:v="urn:schemas-microsoft-com:vml" xmlns:wp14="http://schemas.microsoft.com/office/word/2010/wordprocessingDrawing" xmlns:wp="http://schemas.openxmlformats.org/drawingml/2006/wordprocessingDrawing" xmlns:w10="urn:schemas-microsoft-com:office:word" xmlns:w="http://schemas.openxmlformats.org/wordprocessingml/2006/main" xmlns:w14="http://schemas.microsoft.com/office/word/2010/wordml" xmlns:w15="http://schemas.microsoft.com/office/word/2012/wordml" xmlns:w16cid="http://schemas.microsoft.com/office/word/2016/wordml/cid" xmlns:w16se="http://schemas.microsoft.com/office/word/2015/wordml/symex" xmlns:wpg="http://schemas.microsoft.com/office/word/2010/wordprocessingGroup" xmlns:wpi="http://schemas.microsoft.com/office/word/2010/wordprocessingInk" xmlns:wne="http://schemas.microsoft.com/office/word/2006/wordml" xmlns:wps="http://schemas.microsoft.com/office/word/2010/wordprocessingShape" mc:Ignorable="w14 w15 w16se w16cid wp14">
   <w:body>
     <w:p>
       <w:pPr>
@@ -327,14 +327,12 @@
           <w:rFonts w:ascii="Times New Roman" w:hAnsi="Times New Roman" w:cs="Times New Roman"/>
         </w:rPr>
       </w:pPr>
+      <w:bookmarkStart w:id="0" w:name="_GoBack"/>
+      <w:bookmarkEnd w:id="0"/>
     </w:p>
     <w:sectPr>
-      <w:headerReference w:type="even" r:id="rId7"/>
-      <w:headerReference w:type="default" r:id="rId8"/>
-      <w:footerReference w:type="even" r:id="rId9"/>
-      <w:footerReference w:type="default" r:id="rId10"/>
-      <w:headerReference w:type="first" r:id="rId11"/>
-      <w:footerReference w:type="first" r:id="rId12"/>
+      <w:footerReference w:type="even" r:id="rId7"/>
+      <w:footerReference w:type="default" r:id="rId8"/>
       <w:pgSz w:w="12240" w:h="15840"/>
       <w:pgMar w:top="1440" w:right="1800" w:bottom="1440" w:left="1800" w:header="720" w:footer="720" w:gutter="0"/>
       <w:cols w:space="720"/>
@@ -345,7 +343,7 @@
 </file>
 
 <file path=word/endnotes.xml><?xml version="1.0" encoding="utf-8"?>
-<w:endnotes xmlns:wpc="http://schemas.microsoft.com/office/word/2010/wordprocessingCanvas" xmlns:cx="http://schemas.microsoft.com/office/drawing/2014/chartex" xmlns:cx1="http://schemas.microsoft.com/office/drawing/2015/9/8/chartex" xmlns:mc="http://schemas.openxmlformats.org/markup-compatibility/2006" xmlns:o="urn:schemas-microsoft-com:office:office" xmlns:r="http://schemas.openxmlformats.org/officeDocument/2006/relationships" xmlns:m="http://schemas.openxmlformats.org/officeDocument/2006/math" xmlns:v="urn:schemas-microsoft-com:vml" xmlns:wp14="http://schemas.microsoft.com/office/word/2010/wordprocessingDrawing" xmlns:wp="http://schemas.openxmlformats.org/drawingml/2006/wordprocessingDrawing" xmlns:w10="urn:schemas-microsoft-com:office:word" xmlns:w="http://schemas.openxmlformats.org/wordprocessingml/2006/main" xmlns:w14="http://schemas.microsoft.com/office/word/2010/wordml" xmlns:w15="http://schemas.microsoft.com/office/word/2012/wordml" xmlns:w16se="http://schemas.microsoft.com/office/word/2015/wordml/symex" xmlns:wpg="http://schemas.microsoft.com/office/word/2010/wordprocessingGroup" xmlns:wpi="http://schemas.microsoft.com/office/word/2010/wordprocessingInk" xmlns:wne="http://schemas.microsoft.com/office/word/2006/wordml" xmlns:wps="http://schemas.microsoft.com/office/word/2010/wordprocessingShape" mc:Ignorable="w14 w15 w16se wp14">
+<w:endnotes xmlns:wpc="http://schemas.microsoft.com/office/word/2010/wordprocessingCanvas" xmlns:cx="http://schemas.microsoft.com/office/drawing/2014/chartex" xmlns:cx1="http://schemas.microsoft.com/office/drawing/2015/9/8/chartex" xmlns:cx2="http://schemas.microsoft.com/office/drawing/2015/10/21/chartex" xmlns:cx3="http://schemas.microsoft.com/office/drawing/2016/5/9/chartex" xmlns:cx4="http://schemas.microsoft.com/office/drawing/2016/5/10/chartex" xmlns:cx5="http://schemas.microsoft.com/office/drawing/2016/5/11/chartex" xmlns:cx6="http://schemas.microsoft.com/office/drawing/2016/5/12/chartex" xmlns:cx7="http://schemas.microsoft.com/office/drawing/2016/5/13/chartex" xmlns:cx8="http://schemas.microsoft.com/office/drawing/2016/5/14/chartex" xmlns:mc="http://schemas.openxmlformats.org/markup-compatibility/2006" xmlns:aink="http://schemas.microsoft.com/office/drawing/2016/ink" xmlns:am3d="http://schemas.microsoft.com/office/drawing/2017/model3d" xmlns:o="urn:schemas-microsoft-com:office:office" xmlns:r="http://schemas.openxmlformats.org/officeDocument/2006/relationships" xmlns:m="http://schemas.openxmlformats.org/officeDocument/2006/math" xmlns:v="urn:schemas-microsoft-com:vml" xmlns:wp14="http://schemas.microsoft.com/office/word/2010/wordprocessingDrawing" xmlns:wp="http://schemas.openxmlformats.org/drawingml/2006/wordprocessingDrawing" xmlns:w10="urn:schemas-microsoft-com:office:word" xmlns:w="http://schemas.openxmlformats.org/wordprocessingml/2006/main" xmlns:w14="http://schemas.microsoft.com/office/word/2010/wordml" xmlns:w15="http://schemas.microsoft.com/office/word/2012/wordml" xmlns:w16cid="http://schemas.microsoft.com/office/word/2016/wordml/cid" xmlns:w16se="http://schemas.microsoft.com/office/word/2015/wordml/symex" xmlns:wpg="http://schemas.microsoft.com/office/word/2010/wordprocessingGroup" xmlns:wpi="http://schemas.microsoft.com/office/word/2010/wordprocessingInk" xmlns:wne="http://schemas.microsoft.com/office/word/2006/wordml" xmlns:wps="http://schemas.microsoft.com/office/word/2010/wordprocessingShape" mc:Ignorable="w14 w15 w16se w16cid wp14">
   <w:endnote w:type="separator" w:id="-1">
     <w:p>
       <w:r>
@@ -364,7 +362,7 @@
 </file>
 
 <file path=word/footer1.xml><?xml version="1.0" encoding="utf-8"?>
-<w:ftr xmlns:wpc="http://schemas.microsoft.com/office/word/2010/wordprocessingCanvas" xmlns:cx="http://schemas.microsoft.com/office/drawing/2014/chartex" xmlns:cx1="http://schemas.microsoft.com/office/drawing/2015/9/8/chartex" xmlns:mc="http://schemas.openxmlformats.org/markup-compatibility/2006" xmlns:o="urn:schemas-microsoft-com:office:office" xmlns:r="http://schemas.openxmlformats.org/officeDocument/2006/relationships" xmlns:m="http://schemas.openxmlformats.org/officeDocument/2006/math" xmlns:v="urn:schemas-microsoft-com:vml" xmlns:wp14="http://schemas.microsoft.com/office/word/2010/wordprocessingDrawing" xmlns:wp="http://schemas.openxmlformats.org/drawingml/2006/wordprocessingDrawing" xmlns:w10="urn:schemas-microsoft-com:office:word" xmlns:w="http://schemas.openxmlformats.org/wordprocessingml/2006/main" xmlns:w14="http://schemas.microsoft.com/office/word/2010/wordml" xmlns:w15="http://schemas.microsoft.com/office/word/2012/wordml" xmlns:w16se="http://schemas.microsoft.com/office/word/2015/wordml/symex" xmlns:wpg="http://schemas.microsoft.com/office/word/2010/wordprocessingGroup" xmlns:wpi="http://schemas.microsoft.com/office/word/2010/wordprocessingInk" xmlns:wne="http://schemas.microsoft.com/office/word/2006/wordml" xmlns:wps="http://schemas.microsoft.com/office/word/2010/wordprocessingShape" mc:Ignorable="w14 w15 w16se wp14">
+<w:ftr xmlns:wpc="http://schemas.microsoft.com/office/word/2010/wordprocessingCanvas" xmlns:cx="http://schemas.microsoft.com/office/drawing/2014/chartex" xmlns:cx1="http://schemas.microsoft.com/office/drawing/2015/9/8/chartex" xmlns:cx2="http://schemas.microsoft.com/office/drawing/2015/10/21/chartex" xmlns:cx3="http://schemas.microsoft.com/office/drawing/2016/5/9/chartex" xmlns:cx4="http://schemas.microsoft.com/office/drawing/2016/5/10/chartex" xmlns:cx5="http://schemas.microsoft.com/office/drawing/2016/5/11/chartex" xmlns:cx6="http://schemas.microsoft.com/office/drawing/2016/5/12/chartex" xmlns:cx7="http://schemas.microsoft.com/office/drawing/2016/5/13/chartex" xmlns:cx8="http://schemas.microsoft.com/office/drawing/2016/5/14/chartex" xmlns:mc="http://schemas.openxmlformats.org/markup-compatibility/2006" xmlns:aink="http://schemas.microsoft.com/office/drawing/2016/ink" xmlns:am3d="http://schemas.microsoft.com/office/drawing/2017/model3d" xmlns:o="urn:schemas-microsoft-com:office:office" xmlns:r="http://schemas.openxmlformats.org/officeDocument/2006/relationships" xmlns:m="http://schemas.openxmlformats.org/officeDocument/2006/math" xmlns:v="urn:schemas-microsoft-com:vml" xmlns:wp14="http://schemas.microsoft.com/office/word/2010/wordprocessingDrawing" xmlns:wp="http://schemas.openxmlformats.org/drawingml/2006/wordprocessingDrawing" xmlns:w10="urn:schemas-microsoft-com:office:word" xmlns:w="http://schemas.openxmlformats.org/wordprocessingml/2006/main" xmlns:w14="http://schemas.microsoft.com/office/word/2010/wordml" xmlns:w15="http://schemas.microsoft.com/office/word/2012/wordml" xmlns:w16cid="http://schemas.microsoft.com/office/word/2016/wordml/cid" xmlns:w16se="http://schemas.microsoft.com/office/word/2015/wordml/symex" xmlns:wpg="http://schemas.microsoft.com/office/word/2010/wordprocessingGroup" xmlns:wpi="http://schemas.microsoft.com/office/word/2010/wordprocessingInk" xmlns:wne="http://schemas.microsoft.com/office/word/2006/wordml" xmlns:wps="http://schemas.microsoft.com/office/word/2010/wordprocessingShape" mc:Ignorable="w14 w15 w16se w16cid wp14">
   <w:p>
     <w:pPr>
       <w:pStyle w:val="Footer"/>
@@ -419,7 +417,7 @@
 </file>
 
 <file path=word/footer2.xml><?xml version="1.0" encoding="utf-8"?>
-<w:ftr xmlns:wpc="http://schemas.microsoft.com/office/word/2010/wordprocessingCanvas" xmlns:cx="http://schemas.microsoft.com/office/drawing/2014/chartex" xmlns:cx1="http://schemas.microsoft.com/office/drawing/2015/9/8/chartex" xmlns:mc="http://schemas.openxmlformats.org/markup-compatibility/2006" xmlns:o="urn:schemas-microsoft-com:office:office" xmlns:r="http://schemas.openxmlformats.org/officeDocument/2006/relationships" xmlns:m="http://schemas.openxmlformats.org/officeDocument/2006/math" xmlns:v="urn:schemas-microsoft-com:vml" xmlns:wp14="http://schemas.microsoft.com/office/word/2010/wordprocessingDrawing" xmlns:wp="http://schemas.openxmlformats.org/drawingml/2006/wordprocessingDrawing" xmlns:w10="urn:schemas-microsoft-com:office:word" xmlns:w="http://schemas.openxmlformats.org/wordprocessingml/2006/main" xmlns:w14="http://schemas.microsoft.com/office/word/2010/wordml" xmlns:w15="http://schemas.microsoft.com/office/word/2012/wordml" xmlns:w16se="http://schemas.microsoft.com/office/word/2015/wordml/symex" xmlns:wpg="http://schemas.microsoft.com/office/word/2010/wordprocessingGroup" xmlns:wpi="http://schemas.microsoft.com/office/word/2010/wordprocessingInk" xmlns:wne="http://schemas.microsoft.com/office/word/2006/wordml" xmlns:wps="http://schemas.microsoft.com/office/word/2010/wordprocessingShape" mc:Ignorable="w14 w15 w16se wp14">
+<w:ftr xmlns:wpc="http://schemas.microsoft.com/office/word/2010/wordprocessingCanvas" xmlns:cx="http://schemas.microsoft.com/office/drawing/2014/chartex" xmlns:cx1="http://schemas.microsoft.com/office/drawing/2015/9/8/chartex" xmlns:cx2="http://schemas.microsoft.com/office/drawing/2015/10/21/chartex" xmlns:cx3="http://schemas.microsoft.com/office/drawing/2016/5/9/chartex" xmlns:cx4="http://schemas.microsoft.com/office/drawing/2016/5/10/chartex" xmlns:cx5="http://schemas.microsoft.com/office/drawing/2016/5/11/chartex" xmlns:cx6="http://schemas.microsoft.com/office/drawing/2016/5/12/chartex" xmlns:cx7="http://schemas.microsoft.com/office/drawing/2016/5/13/chartex" xmlns:cx8="http://schemas.microsoft.com/office/drawing/2016/5/14/chartex" xmlns:mc="http://schemas.openxmlformats.org/markup-compatibility/2006" xmlns:aink="http://schemas.microsoft.com/office/drawing/2016/ink" xmlns:am3d="http://schemas.microsoft.com/office/drawing/2017/model3d" xmlns:o="urn:schemas-microsoft-com:office:office" xmlns:r="http://schemas.openxmlformats.org/officeDocument/2006/relationships" xmlns:m="http://schemas.openxmlformats.org/officeDocument/2006/math" xmlns:v="urn:schemas-microsoft-com:vml" xmlns:wp14="http://schemas.microsoft.com/office/word/2010/wordprocessingDrawing" xmlns:wp="http://schemas.openxmlformats.org/drawingml/2006/wordprocessingDrawing" xmlns:w10="urn:schemas-microsoft-com:office:word" xmlns:w="http://schemas.openxmlformats.org/wordprocessingml/2006/main" xmlns:w14="http://schemas.microsoft.com/office/word/2010/wordml" xmlns:w15="http://schemas.microsoft.com/office/word/2012/wordml" xmlns:w16cid="http://schemas.microsoft.com/office/word/2016/wordml/cid" xmlns:w16se="http://schemas.microsoft.com/office/word/2015/wordml/symex" xmlns:wpg="http://schemas.microsoft.com/office/word/2010/wordprocessingGroup" xmlns:wpi="http://schemas.microsoft.com/office/word/2010/wordprocessingInk" xmlns:wne="http://schemas.microsoft.com/office/word/2006/wordml" xmlns:wps="http://schemas.microsoft.com/office/word/2010/wordprocessingShape" mc:Ignorable="w14 w15 w16se w16cid wp14">
   <w:p>
     <w:pPr>
       <w:rPr>
@@ -475,28 +473,16 @@
         <w:i/>
         <w:sz w:val="20"/>
       </w:rPr>
-      <w:t>3</w:t>
-    </w:r>
-    <w:r>
-      <w:rPr>
-        <w:rFonts w:ascii="Times New Roman" w:hAnsi="Times New Roman" w:cs="Times New Roman"/>
-        <w:i/>
-        <w:sz w:val="20"/>
-      </w:rPr>
-      <w:t>8</w:t>
-    </w:r>
-    <w:r>
-      <w:rPr>
-        <w:rFonts w:ascii="Times New Roman" w:hAnsi="Times New Roman" w:cs="Times New Roman"/>
-        <w:i/>
-        <w:sz w:val="20"/>
-      </w:rPr>
-      <w:t xml:space="preserve"> Workshop</w:t>
+      <w:t>38 Workshop</w:t>
     </w:r>
   </w:p>
   <w:p>
     <w:pPr>
       <w:pStyle w:val="Footer"/>
+      <w:rPr>
+        <w:rFonts w:hint="cs"/>
+        <w:lang w:bidi="th-TH"/>
+      </w:rPr>
     </w:pPr>
     <w:r>
       <w:rPr>
@@ -504,25 +490,7 @@
         <w:i/>
         <w:sz w:val="20"/>
       </w:rPr>
-      <w:t xml:space="preserve">Hong Kong, </w:t>
-    </w:r>
-    <w:r>
-      <w:rPr>
-        <w:rFonts w:ascii="Times New Roman" w:hAnsi="Times New Roman" w:cs="Times New Roman"/>
-        <w:i/>
-        <w:sz w:val="20"/>
-      </w:rPr>
-      <w:t>China</w:t>
-    </w:r>
-    <w:bookmarkStart w:id="0" w:name="_GoBack"/>
-    <w:bookmarkEnd w:id="0"/>
-    <w:r>
-      <w:rPr>
-        <w:rFonts w:ascii="Times New Roman" w:hAnsi="Times New Roman" w:cs="Times New Roman"/>
-        <w:i/>
-        <w:sz w:val="20"/>
-      </w:rPr>
-      <w:t>.</w:t>
+      <w:t>Hong Kong.</w:t>
     </w:r>
     <w:r>
       <w:rPr>
@@ -538,32 +506,23 @@
         <w:i/>
         <w:sz w:val="20"/>
       </w:rPr>
-      <w:t>Mar.11-Mar</w:t>
+      <w:t>Mar.11-Mar.14, 20</w:t>
     </w:r>
     <w:r>
       <w:rPr>
         <w:rFonts w:ascii="Times New Roman" w:hAnsi="Times New Roman" w:cs="Times New Roman"/>
         <w:i/>
         <w:sz w:val="20"/>
+        <w:lang w:bidi="th-TH"/>
       </w:rPr>
-      <w:t>.14, 2019</w:t>
+      <w:t>20</w:t>
     </w:r>
   </w:p>
 </w:ftr>
 </file>
 
-<file path=word/footer3.xml><?xml version="1.0" encoding="utf-8"?>
-<w:ftr xmlns:wpc="http://schemas.microsoft.com/office/word/2010/wordprocessingCanvas" xmlns:cx="http://schemas.microsoft.com/office/drawing/2014/chartex" xmlns:cx1="http://schemas.microsoft.com/office/drawing/2015/9/8/chartex" xmlns:mc="http://schemas.openxmlformats.org/markup-compatibility/2006" xmlns:o="urn:schemas-microsoft-com:office:office" xmlns:r="http://schemas.openxmlformats.org/officeDocument/2006/relationships" xmlns:m="http://schemas.openxmlformats.org/officeDocument/2006/math" xmlns:v="urn:schemas-microsoft-com:vml" xmlns:wp14="http://schemas.microsoft.com/office/word/2010/wordprocessingDrawing" xmlns:wp="http://schemas.openxmlformats.org/drawingml/2006/wordprocessingDrawing" xmlns:w10="urn:schemas-microsoft-com:office:word" xmlns:w="http://schemas.openxmlformats.org/wordprocessingml/2006/main" xmlns:w14="http://schemas.microsoft.com/office/word/2010/wordml" xmlns:w15="http://schemas.microsoft.com/office/word/2012/wordml" xmlns:w16se="http://schemas.microsoft.com/office/word/2015/wordml/symex" xmlns:wpg="http://schemas.microsoft.com/office/word/2010/wordprocessingGroup" xmlns:wpi="http://schemas.microsoft.com/office/word/2010/wordprocessingInk" xmlns:wne="http://schemas.microsoft.com/office/word/2006/wordml" xmlns:wps="http://schemas.microsoft.com/office/word/2010/wordprocessingShape" mc:Ignorable="w14 w15 w16se wp14">
-  <w:p>
-    <w:pPr>
-      <w:pStyle w:val="Footer"/>
-    </w:pPr>
-  </w:p>
-</w:ftr>
-</file>
-
 <file path=word/footnotes.xml><?xml version="1.0" encoding="utf-8"?>
-<w:footnotes xmlns:wpc="http://schemas.microsoft.com/office/word/2010/wordprocessingCanvas" xmlns:cx="http://schemas.microsoft.com/office/drawing/2014/chartex" xmlns:cx1="http://schemas.microsoft.com/office/drawing/2015/9/8/chartex" xmlns:mc="http://schemas.openxmlformats.org/markup-compatibility/2006" xmlns:o="urn:schemas-microsoft-com:office:office" xmlns:r="http://schemas.openxmlformats.org/officeDocument/2006/relationships" xmlns:m="http://schemas.openxmlformats.org/officeDocument/2006/math" xmlns:v="urn:schemas-microsoft-com:vml" xmlns:wp14="http://schemas.microsoft.com/office/word/2010/wordprocessingDrawing" xmlns:wp="http://schemas.openxmlformats.org/drawingml/2006/wordprocessingDrawing" xmlns:w10="urn:schemas-microsoft-com:office:word" xmlns:w="http://schemas.openxmlformats.org/wordprocessingml/2006/main" xmlns:w14="http://schemas.microsoft.com/office/word/2010/wordml" xmlns:w15="http://schemas.microsoft.com/office/word/2012/wordml" xmlns:w16se="http://schemas.microsoft.com/office/word/2015/wordml/symex" xmlns:wpg="http://schemas.microsoft.com/office/word/2010/wordprocessingGroup" xmlns:wpi="http://schemas.microsoft.com/office/word/2010/wordprocessingInk" xmlns:wne="http://schemas.microsoft.com/office/word/2006/wordml" xmlns:wps="http://schemas.microsoft.com/office/word/2010/wordprocessingShape" mc:Ignorable="w14 w15 w16se wp14">
+<w:footnotes xmlns:wpc="http://schemas.microsoft.com/office/word/2010/wordprocessingCanvas" xmlns:cx="http://schemas.microsoft.com/office/drawing/2014/chartex" xmlns:cx1="http://schemas.microsoft.com/office/drawing/2015/9/8/chartex" xmlns:cx2="http://schemas.microsoft.com/office/drawing/2015/10/21/chartex" xmlns:cx3="http://schemas.microsoft.com/office/drawing/2016/5/9/chartex" xmlns:cx4="http://schemas.microsoft.com/office/drawing/2016/5/10/chartex" xmlns:cx5="http://schemas.microsoft.com/office/drawing/2016/5/11/chartex" xmlns:cx6="http://schemas.microsoft.com/office/drawing/2016/5/12/chartex" xmlns:cx7="http://schemas.microsoft.com/office/drawing/2016/5/13/chartex" xmlns:cx8="http://schemas.microsoft.com/office/drawing/2016/5/14/chartex" xmlns:mc="http://schemas.openxmlformats.org/markup-compatibility/2006" xmlns:aink="http://schemas.microsoft.com/office/drawing/2016/ink" xmlns:am3d="http://schemas.microsoft.com/office/drawing/2017/model3d" xmlns:o="urn:schemas-microsoft-com:office:office" xmlns:r="http://schemas.openxmlformats.org/officeDocument/2006/relationships" xmlns:m="http://schemas.openxmlformats.org/officeDocument/2006/math" xmlns:v="urn:schemas-microsoft-com:vml" xmlns:wp14="http://schemas.microsoft.com/office/word/2010/wordprocessingDrawing" xmlns:wp="http://schemas.openxmlformats.org/drawingml/2006/wordprocessingDrawing" xmlns:w10="urn:schemas-microsoft-com:office:word" xmlns:w="http://schemas.openxmlformats.org/wordprocessingml/2006/main" xmlns:w14="http://schemas.microsoft.com/office/word/2010/wordml" xmlns:w15="http://schemas.microsoft.com/office/word/2012/wordml" xmlns:w16cid="http://schemas.microsoft.com/office/word/2016/wordml/cid" xmlns:w16se="http://schemas.microsoft.com/office/word/2015/wordml/symex" xmlns:wpg="http://schemas.microsoft.com/office/word/2010/wordprocessingGroup" xmlns:wpi="http://schemas.microsoft.com/office/word/2010/wordprocessingInk" xmlns:wne="http://schemas.microsoft.com/office/word/2006/wordml" xmlns:wps="http://schemas.microsoft.com/office/word/2010/wordprocessingShape" mc:Ignorable="w14 w15 w16se w16cid wp14">
   <w:footnote w:type="separator" w:id="-1">
     <w:p>
       <w:r>
@@ -581,38 +540,8 @@
 </w:footnotes>
 </file>
 
-<file path=word/header1.xml><?xml version="1.0" encoding="utf-8"?>
-<w:hdr xmlns:wpc="http://schemas.microsoft.com/office/word/2010/wordprocessingCanvas" xmlns:cx="http://schemas.microsoft.com/office/drawing/2014/chartex" xmlns:cx1="http://schemas.microsoft.com/office/drawing/2015/9/8/chartex" xmlns:mc="http://schemas.openxmlformats.org/markup-compatibility/2006" xmlns:o="urn:schemas-microsoft-com:office:office" xmlns:r="http://schemas.openxmlformats.org/officeDocument/2006/relationships" xmlns:m="http://schemas.openxmlformats.org/officeDocument/2006/math" xmlns:v="urn:schemas-microsoft-com:vml" xmlns:wp14="http://schemas.microsoft.com/office/word/2010/wordprocessingDrawing" xmlns:wp="http://schemas.openxmlformats.org/drawingml/2006/wordprocessingDrawing" xmlns:w10="urn:schemas-microsoft-com:office:word" xmlns:w="http://schemas.openxmlformats.org/wordprocessingml/2006/main" xmlns:w14="http://schemas.microsoft.com/office/word/2010/wordml" xmlns:w15="http://schemas.microsoft.com/office/word/2012/wordml" xmlns:w16se="http://schemas.microsoft.com/office/word/2015/wordml/symex" xmlns:wpg="http://schemas.microsoft.com/office/word/2010/wordprocessingGroup" xmlns:wpi="http://schemas.microsoft.com/office/word/2010/wordprocessingInk" xmlns:wne="http://schemas.microsoft.com/office/word/2006/wordml" xmlns:wps="http://schemas.microsoft.com/office/word/2010/wordprocessingShape" mc:Ignorable="w14 w15 w16se wp14">
-  <w:p>
-    <w:pPr>
-      <w:pStyle w:val="Header"/>
-    </w:pPr>
-  </w:p>
-</w:hdr>
-</file>
-
-<file path=word/header2.xml><?xml version="1.0" encoding="utf-8"?>
-<w:hdr xmlns:wpc="http://schemas.microsoft.com/office/word/2010/wordprocessingCanvas" xmlns:cx="http://schemas.microsoft.com/office/drawing/2014/chartex" xmlns:cx1="http://schemas.microsoft.com/office/drawing/2015/9/8/chartex" xmlns:mc="http://schemas.openxmlformats.org/markup-compatibility/2006" xmlns:o="urn:schemas-microsoft-com:office:office" xmlns:r="http://schemas.openxmlformats.org/officeDocument/2006/relationships" xmlns:m="http://schemas.openxmlformats.org/officeDocument/2006/math" xmlns:v="urn:schemas-microsoft-com:vml" xmlns:wp14="http://schemas.microsoft.com/office/word/2010/wordprocessingDrawing" xmlns:wp="http://schemas.openxmlformats.org/drawingml/2006/wordprocessingDrawing" xmlns:w10="urn:schemas-microsoft-com:office:word" xmlns:w="http://schemas.openxmlformats.org/wordprocessingml/2006/main" xmlns:w14="http://schemas.microsoft.com/office/word/2010/wordml" xmlns:w15="http://schemas.microsoft.com/office/word/2012/wordml" xmlns:w16se="http://schemas.microsoft.com/office/word/2015/wordml/symex" xmlns:wpg="http://schemas.microsoft.com/office/word/2010/wordprocessingGroup" xmlns:wpi="http://schemas.microsoft.com/office/word/2010/wordprocessingInk" xmlns:wne="http://schemas.microsoft.com/office/word/2006/wordml" xmlns:wps="http://schemas.microsoft.com/office/word/2010/wordprocessingShape" mc:Ignorable="w14 w15 w16se wp14">
-  <w:p>
-    <w:pPr>
-      <w:pStyle w:val="Header"/>
-    </w:pPr>
-  </w:p>
-</w:hdr>
-</file>
-
-<file path=word/header3.xml><?xml version="1.0" encoding="utf-8"?>
-<w:hdr xmlns:wpc="http://schemas.microsoft.com/office/word/2010/wordprocessingCanvas" xmlns:cx="http://schemas.microsoft.com/office/drawing/2014/chartex" xmlns:cx1="http://schemas.microsoft.com/office/drawing/2015/9/8/chartex" xmlns:mc="http://schemas.openxmlformats.org/markup-compatibility/2006" xmlns:o="urn:schemas-microsoft-com:office:office" xmlns:r="http://schemas.openxmlformats.org/officeDocument/2006/relationships" xmlns:m="http://schemas.openxmlformats.org/officeDocument/2006/math" xmlns:v="urn:schemas-microsoft-com:vml" xmlns:wp14="http://schemas.microsoft.com/office/word/2010/wordprocessingDrawing" xmlns:wp="http://schemas.openxmlformats.org/drawingml/2006/wordprocessingDrawing" xmlns:w10="urn:schemas-microsoft-com:office:word" xmlns:w="http://schemas.openxmlformats.org/wordprocessingml/2006/main" xmlns:w14="http://schemas.microsoft.com/office/word/2010/wordml" xmlns:w15="http://schemas.microsoft.com/office/word/2012/wordml" xmlns:w16se="http://schemas.microsoft.com/office/word/2015/wordml/symex" xmlns:wpg="http://schemas.microsoft.com/office/word/2010/wordprocessingGroup" xmlns:wpi="http://schemas.microsoft.com/office/word/2010/wordprocessingInk" xmlns:wne="http://schemas.microsoft.com/office/word/2006/wordml" xmlns:wps="http://schemas.microsoft.com/office/word/2010/wordprocessingShape" mc:Ignorable="w14 w15 w16se wp14">
-  <w:p>
-    <w:pPr>
-      <w:pStyle w:val="Header"/>
-    </w:pPr>
-  </w:p>
-</w:hdr>
-</file>
-
 <file path=word/styles.xml><?xml version="1.0" encoding="utf-8"?>
-<w:styles xmlns:mc="http://schemas.openxmlformats.org/markup-compatibility/2006" xmlns:r="http://schemas.openxmlformats.org/officeDocument/2006/relationships" xmlns:w="http://schemas.openxmlformats.org/wordprocessingml/2006/main" xmlns:w14="http://schemas.microsoft.com/office/word/2010/wordml" xmlns:w15="http://schemas.microsoft.com/office/word/2012/wordml" xmlns:w16se="http://schemas.microsoft.com/office/word/2015/wordml/symex" mc:Ignorable="w14 w15 w16se">
+<w:styles xmlns:mc="http://schemas.openxmlformats.org/markup-compatibility/2006" xmlns:r="http://schemas.openxmlformats.org/officeDocument/2006/relationships" xmlns:w="http://schemas.openxmlformats.org/wordprocessingml/2006/main" xmlns:w14="http://schemas.microsoft.com/office/word/2010/wordml" xmlns:w15="http://schemas.microsoft.com/office/word/2012/wordml" xmlns:w16cid="http://schemas.microsoft.com/office/word/2016/wordml/cid" xmlns:w16se="http://schemas.microsoft.com/office/word/2015/wordml/symex" mc:Ignorable="w14 w15 w16se w16cid">
   <w:docDefaults>
     <w:rPrDefault>
       <w:rPr>
@@ -624,7 +553,7 @@
     </w:rPrDefault>
     <w:pPrDefault/>
   </w:docDefaults>
-  <w:latentStyles w:defLockedState="0" w:defUIPriority="99" w:defSemiHidden="0" w:defUnhideWhenUsed="0" w:defQFormat="0" w:count="371">
+  <w:latentStyles w:defLockedState="0" w:defUIPriority="99" w:defSemiHidden="0" w:defUnhideWhenUsed="0" w:defQFormat="0" w:count="376">
     <w:lsdException w:name="Normal" w:uiPriority="0" w:qFormat="1"/>
     <w:lsdException w:name="heading 1" w:uiPriority="9" w:qFormat="1"/>
     <w:lsdException w:name="heading 2" w:semiHidden="1" w:uiPriority="9" w:unhideWhenUsed="1" w:qFormat="1"/>
@@ -987,6 +916,11 @@
     <w:lsdException w:name="List Table 5 Dark Accent 6" w:uiPriority="50"/>
     <w:lsdException w:name="List Table 6 Colorful Accent 6" w:uiPriority="51"/>
     <w:lsdException w:name="List Table 7 Colorful Accent 6" w:uiPriority="52"/>
+    <w:lsdException w:name="Mention" w:semiHidden="1" w:unhideWhenUsed="1"/>
+    <w:lsdException w:name="Smart Hyperlink" w:semiHidden="1" w:unhideWhenUsed="1"/>
+    <w:lsdException w:name="Hashtag" w:semiHidden="1" w:unhideWhenUsed="1"/>
+    <w:lsdException w:name="Unresolved Mention" w:semiHidden="1" w:unhideWhenUsed="1"/>
+    <w:lsdException w:name="Smart Link" w:semiHidden="1" w:unhideWhenUsed="1"/>
   </w:latentStyles>
   <w:style w:type="paragraph" w:default="1" w:styleId="Normal">
     <w:name w:val="Normal"/>
@@ -1389,7 +1323,7 @@
 </file>
 
 <file path=customXml/itemProps1.xml><?xml version="1.0" encoding="utf-8"?>
-<ds:datastoreItem xmlns:ds="http://schemas.openxmlformats.org/officeDocument/2006/customXml" ds:itemID="{7D3B3FC2-B03F-41EF-BA5E-DED2F57761B9}">
+<ds:datastoreItem xmlns:ds="http://schemas.openxmlformats.org/officeDocument/2006/customXml" ds:itemID="{3759DFE2-33AB-4740-B209-0B4640E028DA}">
   <ds:schemaRefs>
     <ds:schemaRef ds:uri="http://schemas.openxmlformats.org/officeDocument/2006/bibliography"/>
   </ds:schemaRefs>

</xml_diff>